<commit_message>
-added a prefab obstacle object -completed loading screen, works -downloaded unity particle effects for game
</commit_message>
<xml_diff>
--- a/COOPproject/Weekly Blog Antonio Quesnel.docx
+++ b/COOPproject/Weekly Blog Antonio Quesnel.docx
@@ -64,16 +64,62 @@
         <w:rPr>
           <w:lang w:val="en-CA"/>
         </w:rPr>
-        <w:t>Created the level design for the first 3 levels out of four.  As well downloaded more scenery scene from the unity store a well as some skybox texture.</w:t>
+        <w:t xml:space="preserve">Created the level design for the first 3 levels out of four.  As well downloaded more scenery scene from the unity store a well as some skybox texture. </w:t>
+      </w:r>
+    </w:p>
+    <w:p>
+      <w:pPr>
+        <w:rPr>
+          <w:lang w:val="en-CA"/>
+        </w:rPr>
+      </w:pPr>
+      <w:r>
+        <w:rPr>
+          <w:lang w:val="en-CA"/>
+        </w:rPr>
+        <w:t>April 5, 2018</w:t>
+      </w:r>
+    </w:p>
+    <w:p>
+      <w:pPr>
+        <w:rPr>
+          <w:lang w:val="en-CA"/>
+        </w:rPr>
+      </w:pPr>
+      <w:r>
+        <w:rPr>
+          <w:lang w:val="en-CA"/>
+        </w:rPr>
+        <w:t>Created a variable that when the player gets the answer correct for the math question he/she will receive a token. These tokens allow the player to use the spacebar to make the character jump over obstacles. Each jump cost one token</w:t>
+      </w:r>
+    </w:p>
+    <w:p>
+      <w:pPr>
+        <w:rPr>
+          <w:lang w:val="en-CA"/>
+        </w:rPr>
+      </w:pPr>
+      <w:r>
+        <w:rPr>
+          <w:lang w:val="en-CA"/>
+        </w:rPr>
+        <w:t>April 6, 2018</w:t>
+      </w:r>
+    </w:p>
+    <w:p>
+      <w:pPr>
+        <w:rPr>
+          <w:lang w:val="en-CA"/>
+        </w:rPr>
+      </w:pPr>
+      <w:r>
+        <w:rPr>
+          <w:lang w:val="en-CA"/>
+        </w:rPr>
+        <w:t>Created a obstacle prefab</w:t>
       </w:r>
       <w:bookmarkStart w:id="0" w:name="_GoBack"/>
       <w:bookmarkEnd w:id="0"/>
-      <w:r>
-        <w:rPr>
-          <w:lang w:val="en-CA"/>
-        </w:rPr>
-        <w:t xml:space="preserve"> </w:t>
-      </w:r>
     </w:p>
     <w:sectPr>
       <w:pgSz w:w="12240" w:h="15840"/>
@@ -208,6 +254,7 @@
     <w:lsdException w:name="HTML Sample" w:semiHidden="1" w:unhideWhenUsed="1"/>
     <w:lsdException w:name="HTML Typewriter" w:semiHidden="1" w:unhideWhenUsed="1"/>
     <w:lsdException w:name="HTML Variable" w:semiHidden="1" w:unhideWhenUsed="1"/>
+    <w:lsdException w:name="Normal Table" w:semiHidden="1" w:unhideWhenUsed="1"/>
     <w:lsdException w:name="annotation subject" w:semiHidden="1" w:unhideWhenUsed="1"/>
     <w:lsdException w:name="No List" w:semiHidden="1" w:unhideWhenUsed="1"/>
     <w:lsdException w:name="Outline List 1" w:semiHidden="1" w:unhideWhenUsed="1"/>
@@ -254,8 +301,10 @@
     <w:lsdException w:name="Table Subtle 2" w:semiHidden="1" w:unhideWhenUsed="1"/>
     <w:lsdException w:name="Table Web 1" w:semiHidden="1" w:unhideWhenUsed="1"/>
     <w:lsdException w:name="Table Web 2" w:semiHidden="1" w:unhideWhenUsed="1"/>
+    <w:lsdException w:name="Table Web 3" w:semiHidden="1" w:unhideWhenUsed="1"/>
     <w:lsdException w:name="Balloon Text" w:semiHidden="1" w:unhideWhenUsed="1"/>
     <w:lsdException w:name="Table Grid" w:uiPriority="39"/>
+    <w:lsdException w:name="Table Theme" w:semiHidden="1" w:unhideWhenUsed="1"/>
     <w:lsdException w:name="Placeholder Text" w:semiHidden="1"/>
     <w:lsdException w:name="No Spacing" w:uiPriority="1" w:qFormat="1"/>
     <w:lsdException w:name="Light Shading" w:uiPriority="60"/>

</xml_diff>

<commit_message>
added a timer in PlayerData.cs, as well put a cap on energy to 9 max meaning the player cannot have more than 9 as energy
</commit_message>
<xml_diff>
--- a/COOPproject/Weekly Blog Antonio Quesnel.docx
+++ b/COOPproject/Weekly Blog Antonio Quesnel.docx
@@ -116,10 +116,85 @@
         <w:rPr>
           <w:lang w:val="en-CA"/>
         </w:rPr>
-        <w:t>Created a obstacle prefab</w:t>
+        <w:t xml:space="preserve">Created </w:t>
+      </w:r>
+      <w:proofErr w:type="gramStart"/>
+      <w:r>
+        <w:rPr>
+          <w:lang w:val="en-CA"/>
+        </w:rPr>
+        <w:t>a</w:t>
+      </w:r>
+      <w:proofErr w:type="gramEnd"/>
+      <w:r>
+        <w:rPr>
+          <w:lang w:val="en-CA"/>
+        </w:rPr>
+        <w:t xml:space="preserve"> obstacle prefab</w:t>
+      </w:r>
+    </w:p>
+    <w:p>
+      <w:pPr>
+        <w:rPr>
+          <w:lang w:val="en-CA"/>
+        </w:rPr>
+      </w:pPr>
+      <w:r>
+        <w:rPr>
+          <w:lang w:val="en-CA"/>
+        </w:rPr>
+        <w:t>April 10,2018</w:t>
+      </w:r>
+    </w:p>
+    <w:p>
+      <w:pPr>
+        <w:rPr>
+          <w:lang w:val="en-CA"/>
+        </w:rPr>
+      </w:pPr>
+      <w:r>
+        <w:rPr>
+          <w:lang w:val="en-CA"/>
+        </w:rPr>
+        <w:t xml:space="preserve">Still working to create a script in unity which will allow a player to share their score (the percentage of answer they got right). I have got some resources on how to get this started by using the information on </w:t>
+      </w:r>
+      <w:hyperlink r:id="rId4" w:history="1">
+        <w:r>
+          <w:rPr>
+            <w:rStyle w:val="Hyperlink"/>
+            <w:lang w:val="en-CA"/>
+          </w:rPr>
+          <w:t>http://unity3dtrenches.blogspot.ie/2014/07/unity3d-how-to-post-to-facebook-from.html</w:t>
+        </w:r>
+      </w:hyperlink>
+      <w:r>
+        <w:rPr>
+          <w:lang w:val="en-CA"/>
+        </w:rPr>
+        <w:t xml:space="preserve">. I do however, have to modify the code since I will want my variables in the </w:t>
+      </w:r>
+      <w:proofErr w:type="spellStart"/>
+      <w:r>
+        <w:rPr>
+          <w:lang w:val="en-CA"/>
+        </w:rPr>
+        <w:t>PlayerData.cs</w:t>
+      </w:r>
+      <w:proofErr w:type="spellEnd"/>
+      <w:r>
+        <w:rPr>
+          <w:lang w:val="en-CA"/>
+        </w:rPr>
+        <w:t xml:space="preserve"> to be utilized.</w:t>
       </w:r>
       <w:bookmarkStart w:id="0" w:name="_GoBack"/>
       <w:bookmarkEnd w:id="0"/>
+      <w:r>
+        <w:rPr>
+          <w:lang w:val="en-CA"/>
+        </w:rPr>
+        <w:t xml:space="preserve">  </w:t>
+      </w:r>
     </w:p>
     <w:sectPr>
       <w:pgSz w:w="12240" w:h="15840"/>
@@ -556,6 +631,29 @@
     <w:semiHidden/>
     <w:unhideWhenUsed/>
   </w:style>
+  <w:style w:type="character" w:styleId="Hyperlink">
+    <w:name w:val="Hyperlink"/>
+    <w:basedOn w:val="DefaultParagraphFont"/>
+    <w:uiPriority w:val="99"/>
+    <w:unhideWhenUsed/>
+    <w:rsid w:val="00A77FAD"/>
+    <w:rPr>
+      <w:color w:val="0563C1" w:themeColor="hyperlink"/>
+      <w:u w:val="single"/>
+    </w:rPr>
+  </w:style>
+  <w:style w:type="character" w:styleId="UnresolvedMention">
+    <w:name w:val="Unresolved Mention"/>
+    <w:basedOn w:val="DefaultParagraphFont"/>
+    <w:uiPriority w:val="99"/>
+    <w:semiHidden/>
+    <w:unhideWhenUsed/>
+    <w:rsid w:val="00A77FAD"/>
+    <w:rPr>
+      <w:color w:val="808080"/>
+      <w:shd w:val="clear" w:color="auto" w:fill="E6E6E6"/>
+    </w:rPr>
+  </w:style>
 </w:styles>
 </file>
 

</xml_diff>

<commit_message>
started on working on the last scene mathscene4. As well added a new obstacle.
</commit_message>
<xml_diff>
--- a/COOPproject/Weekly Blog Antonio Quesnel.docx
+++ b/COOPproject/Weekly Blog Antonio Quesnel.docx
@@ -171,7 +171,21 @@
         <w:rPr>
           <w:lang w:val="en-CA"/>
         </w:rPr>
-        <w:t xml:space="preserve">. I do however, have to modify the code since I will want my variables in the </w:t>
+        <w:t xml:space="preserve">. I do however, </w:t>
+      </w:r>
+      <w:proofErr w:type="gramStart"/>
+      <w:r>
+        <w:rPr>
+          <w:lang w:val="en-CA"/>
+        </w:rPr>
+        <w:t>have to</w:t>
+      </w:r>
+      <w:proofErr w:type="gramEnd"/>
+      <w:r>
+        <w:rPr>
+          <w:lang w:val="en-CA"/>
+        </w:rPr>
+        <w:t xml:space="preserve"> modify the code since I will want my variables in the </w:t>
       </w:r>
       <w:proofErr w:type="spellStart"/>
       <w:r>
@@ -185,7 +199,33 @@
         <w:rPr>
           <w:lang w:val="en-CA"/>
         </w:rPr>
-        <w:t xml:space="preserve"> to be utilized.</w:t>
+        <w:t xml:space="preserve"> to be utilized.  </w:t>
+      </w:r>
+    </w:p>
+    <w:p>
+      <w:pPr>
+        <w:rPr>
+          <w:lang w:val="en-CA"/>
+        </w:rPr>
+      </w:pPr>
+      <w:r>
+        <w:rPr>
+          <w:lang w:val="en-CA"/>
+        </w:rPr>
+        <w:t>April 11, 2018</w:t>
+      </w:r>
+    </w:p>
+    <w:p>
+      <w:pPr>
+        <w:rPr>
+          <w:lang w:val="en-CA"/>
+        </w:rPr>
+      </w:pPr>
+      <w:r>
+        <w:rPr>
+          <w:lang w:val="en-CA"/>
+        </w:rPr>
+        <w:t>Attempted to create</w:t>
       </w:r>
       <w:bookmarkStart w:id="0" w:name="_GoBack"/>
       <w:bookmarkEnd w:id="0"/>
@@ -193,7 +233,7 @@
         <w:rPr>
           <w:lang w:val="en-CA"/>
         </w:rPr>
-        <w:t xml:space="preserve">  </w:t>
+        <w:t xml:space="preserve"> the face integration using the tutorial link from April 11, 2018, but the parameter variables are no longer available since 2017. I will have to use Facebook SDK unity integration module.</w:t>
       </w:r>
     </w:p>
     <w:sectPr>

</xml_diff>

<commit_message>
-created a levelNumber interger in PlayerPrefs which once the player has done 3 levels the game over screen will be displayed. -Added Twiiter on title screen and game over screen
</commit_message>
<xml_diff>
--- a/COOPproject/Weekly Blog Antonio Quesnel.docx
+++ b/COOPproject/Weekly Blog Antonio Quesnel.docx
@@ -225,16 +225,64 @@
         <w:rPr>
           <w:lang w:val="en-CA"/>
         </w:rPr>
-        <w:t>Attempted to create</w:t>
+        <w:t>Attempted to create the face integration using the tutorial link from April 11, 2018, but the parameter variables are no longer available since 2017. I will have to use Facebook SDK unity integration module.</w:t>
+      </w:r>
+    </w:p>
+    <w:p>
+      <w:pPr>
+        <w:rPr>
+          <w:lang w:val="en-CA"/>
+        </w:rPr>
+      </w:pPr>
+      <w:r>
+        <w:rPr>
+          <w:lang w:val="en-CA"/>
+        </w:rPr>
+        <w:t>April 16, 2018</w:t>
+      </w:r>
+    </w:p>
+    <w:p>
+      <w:pPr>
+        <w:rPr>
+          <w:lang w:val="en-CA"/>
+        </w:rPr>
+      </w:pPr>
+      <w:r>
+        <w:rPr>
+          <w:lang w:val="en-CA"/>
+        </w:rPr>
+        <w:t xml:space="preserve">I have put the </w:t>
+      </w:r>
+      <w:proofErr w:type="spellStart"/>
+      <w:r>
+        <w:rPr>
+          <w:lang w:val="en-CA"/>
+        </w:rPr>
+        <w:t>facebook</w:t>
+      </w:r>
+      <w:proofErr w:type="spellEnd"/>
+      <w:r>
+        <w:rPr>
+          <w:lang w:val="en-CA"/>
+        </w:rPr>
+        <w:t xml:space="preserve"> SDK on hold at this time, so I can focus more on the game itself. I did though, applied the twitter button on the title screen so that players can share this game on twitter. May also apply the twitter button on the </w:t>
+      </w:r>
+      <w:proofErr w:type="spellStart"/>
+      <w:r>
+        <w:rPr>
+          <w:lang w:val="en-CA"/>
+        </w:rPr>
+        <w:t>gameover</w:t>
+      </w:r>
+      <w:proofErr w:type="spellEnd"/>
+      <w:r>
+        <w:rPr>
+          <w:lang w:val="en-CA"/>
+        </w:rPr>
+        <w:t xml:space="preserve"> screen to share their score. </w:t>
       </w:r>
       <w:bookmarkStart w:id="0" w:name="_GoBack"/>
       <w:bookmarkEnd w:id="0"/>
-      <w:r>
-        <w:rPr>
-          <w:lang w:val="en-CA"/>
-        </w:rPr>
-        <w:t xml:space="preserve"> the face integration using the tutorial link from April 11, 2018, but the parameter variables are no longer available since 2017. I will have to use Facebook SDK unity integration module.</w:t>
-      </w:r>
     </w:p>
     <w:sectPr>
       <w:pgSz w:w="12240" w:h="15840"/>

</xml_diff>

<commit_message>
added new high score controller and high score data which is for allowing the players to post their high score online
</commit_message>
<xml_diff>
--- a/COOPproject/Weekly Blog Antonio Quesnel.docx
+++ b/COOPproject/Weekly Blog Antonio Quesnel.docx
@@ -281,8 +281,308 @@
         </w:rPr>
         <w:t xml:space="preserve"> screen to share their score. </w:t>
       </w:r>
+    </w:p>
+    <w:p>
+      <w:pPr>
+        <w:rPr>
+          <w:lang w:val="en-CA"/>
+        </w:rPr>
+      </w:pPr>
+      <w:r>
+        <w:rPr>
+          <w:lang w:val="en-CA"/>
+        </w:rPr>
+        <w:t>April 19, 2018</w:t>
+      </w:r>
+    </w:p>
+    <w:p>
+      <w:pPr>
+        <w:rPr>
+          <w:lang w:val="en-CA"/>
+        </w:rPr>
+      </w:pPr>
+      <w:r>
+        <w:rPr>
+          <w:lang w:val="en-CA"/>
+        </w:rPr>
+        <w:t xml:space="preserve">Looking at the documentation at </w:t>
+      </w:r>
+      <w:hyperlink r:id="rId5" w:history="1">
+        <w:r>
+          <w:rPr>
+            <w:rStyle w:val="Hyperlink"/>
+            <w:lang w:val="en-CA"/>
+          </w:rPr>
+          <w:t>http://wiki.unity3d.com/index.php?title=Server_Side_Highscores</w:t>
+        </w:r>
+      </w:hyperlink>
+      <w:r>
+        <w:rPr>
+          <w:lang w:val="en-CA"/>
+        </w:rPr>
+        <w:t xml:space="preserve"> on how to have a small database to allow players to post their score online. It seems that it is </w:t>
+      </w:r>
+      <w:r>
+        <w:rPr>
+          <w:lang w:val="en-CA"/>
+        </w:rPr>
+        <w:t>straight</w:t>
+      </w:r>
+      <w:r>
+        <w:rPr>
+          <w:lang w:val="en-CA"/>
+        </w:rPr>
+        <w:t xml:space="preserve"> forward pro</w:t>
+      </w:r>
+      <w:r>
+        <w:rPr>
+          <w:lang w:val="en-CA"/>
+        </w:rPr>
+        <w:t xml:space="preserve">cess. </w:t>
+      </w:r>
+    </w:p>
+    <w:p>
+      <w:pPr>
+        <w:rPr>
+          <w:rFonts w:hAnsiTheme="minorHAnsi" w:cstheme="minorHAnsi"/>
+          <w:color w:val="000000"/>
+          <w:shd w:val="clear" w:color="auto" w:fill="FFFFFF"/>
+          <w:lang w:val="en-CA"/>
+        </w:rPr>
+      </w:pPr>
+      <w:r>
+        <w:rPr>
+          <w:lang w:val="en-CA"/>
+        </w:rPr>
+        <w:t xml:space="preserve">Update: </w:t>
+      </w:r>
+      <w:r>
+        <w:rPr>
+          <w:lang w:val="en-CA"/>
+        </w:rPr>
+        <w:t xml:space="preserve"> the script </w:t>
+      </w:r>
+      <w:r>
+        <w:rPr>
+          <w:rFonts w:hAnsiTheme="minorHAnsi" w:cstheme="minorHAnsi"/>
+          <w:lang w:val="en-CA"/>
+        </w:rPr>
+        <w:t xml:space="preserve">uses </w:t>
+      </w:r>
+      <w:r>
+        <w:rPr>
+          <w:rFonts w:hAnsiTheme="minorHAnsi" w:cstheme="minorHAnsi"/>
+          <w:color w:val="000000"/>
+          <w:shd w:val="clear" w:color="auto" w:fill="FFFFFF"/>
+          <w:lang w:val="en-CA"/>
+        </w:rPr>
+        <w:t>MD5 hash, which</w:t>
+      </w:r>
+      <w:r>
+        <w:rPr>
+          <w:rFonts w:hAnsiTheme="minorHAnsi" w:cstheme="minorHAnsi"/>
+          <w:color w:val="000000"/>
+          <w:shd w:val="clear" w:color="auto" w:fill="FFFFFF"/>
+          <w:lang w:val="en-CA"/>
+        </w:rPr>
+        <w:t xml:space="preserve"> encrypts the data to 128 bits. The code was available here at </w:t>
+      </w:r>
+      <w:hyperlink r:id="rId6" w:history="1">
+        <w:r>
+          <w:rPr>
+            <w:rStyle w:val="Hyperlink"/>
+            <w:rFonts w:hAnsiTheme="minorHAnsi" w:cstheme="minorHAnsi"/>
+            <w:shd w:val="clear" w:color="auto" w:fill="FFFFFF"/>
+            <w:lang w:val="en-CA"/>
+          </w:rPr>
+          <w:t>http://wiki.unity3d.com/index.php/MD5</w:t>
+        </w:r>
+      </w:hyperlink>
+      <w:r>
+        <w:rPr>
+          <w:rFonts w:hAnsiTheme="minorHAnsi" w:cstheme="minorHAnsi"/>
+          <w:color w:val="000000"/>
+          <w:shd w:val="clear" w:color="auto" w:fill="FFFFFF"/>
+          <w:lang w:val="en-CA"/>
+        </w:rPr>
+        <w:t>, and is needed since the main high score code utilizes it. I integrated in the new script called ‘</w:t>
+      </w:r>
+      <w:proofErr w:type="spellStart"/>
+      <w:r>
+        <w:rPr>
+          <w:rFonts w:hAnsiTheme="minorHAnsi" w:cstheme="minorHAnsi"/>
+          <w:color w:val="000000"/>
+          <w:shd w:val="clear" w:color="auto" w:fill="FFFFFF"/>
+          <w:lang w:val="en-CA"/>
+        </w:rPr>
+        <w:t>HighScoreController</w:t>
+      </w:r>
+      <w:proofErr w:type="spellEnd"/>
+      <w:r>
+        <w:rPr>
+          <w:rFonts w:hAnsiTheme="minorHAnsi" w:cstheme="minorHAnsi"/>
+          <w:color w:val="000000"/>
+          <w:shd w:val="clear" w:color="auto" w:fill="FFFFFF"/>
+          <w:lang w:val="en-CA"/>
+        </w:rPr>
+        <w:t xml:space="preserve">’. </w:t>
+      </w:r>
+      <w:r>
+        <w:rPr>
+          <w:rFonts w:hAnsiTheme="minorHAnsi" w:cstheme="minorHAnsi"/>
+          <w:color w:val="000000"/>
+          <w:shd w:val="clear" w:color="auto" w:fill="FFFFFF"/>
+          <w:lang w:val="en-CA"/>
+        </w:rPr>
+        <w:t xml:space="preserve"> I may utilize </w:t>
+      </w:r>
+      <w:r>
+        <w:rPr>
+          <w:rFonts w:hAnsiTheme="minorHAnsi" w:cstheme="minorHAnsi"/>
+          <w:color w:val="000000"/>
+          <w:shd w:val="clear" w:color="auto" w:fill="FFFFFF"/>
+          <w:lang w:val="en-CA"/>
+        </w:rPr>
+        <w:t xml:space="preserve">SHA256 encryption, which I found information on </w:t>
+      </w:r>
+      <w:hyperlink r:id="rId7" w:anchor="answer-1387512" w:history="1">
+        <w:r>
+          <w:rPr>
+            <w:rStyle w:val="Hyperlink"/>
+            <w:rFonts w:hAnsiTheme="minorHAnsi" w:cstheme="minorHAnsi"/>
+            <w:shd w:val="clear" w:color="auto" w:fill="FFFFFF"/>
+            <w:lang w:val="en-CA"/>
+          </w:rPr>
+          <w:t>https://answers.unity.com/questions/685570/sha256cryptoserviceprovider-error.html?childToView=1387512#answer-1387512</w:t>
+        </w:r>
+      </w:hyperlink>
+      <w:r>
+        <w:rPr>
+          <w:rFonts w:hAnsiTheme="minorHAnsi" w:cstheme="minorHAnsi"/>
+          <w:color w:val="000000"/>
+          <w:shd w:val="clear" w:color="auto" w:fill="FFFFFF"/>
+          <w:lang w:val="en-CA"/>
+        </w:rPr>
+        <w:t xml:space="preserve">. </w:t>
+      </w:r>
+    </w:p>
+    <w:p>
+      <w:pPr>
+        <w:rPr>
+          <w:rFonts w:hAnsiTheme="minorHAnsi" w:cstheme="minorHAnsi"/>
+          <w:color w:val="000000"/>
+          <w:shd w:val="clear" w:color="auto" w:fill="FFFFFF"/>
+          <w:lang w:val="en-CA"/>
+        </w:rPr>
+      </w:pPr>
+    </w:p>
+    <w:p>
+      <w:pPr>
+        <w:rPr>
+          <w:rFonts w:hAnsiTheme="minorHAnsi" w:cstheme="minorHAnsi"/>
+          <w:color w:val="000000"/>
+          <w:shd w:val="clear" w:color="auto" w:fill="FFFFFF"/>
+          <w:lang w:val="en-CA"/>
+        </w:rPr>
+      </w:pPr>
+      <w:r>
+        <w:rPr>
+          <w:rFonts w:hAnsiTheme="minorHAnsi" w:cstheme="minorHAnsi"/>
+          <w:color w:val="000000"/>
+          <w:shd w:val="clear" w:color="auto" w:fill="FFFFFF"/>
+          <w:lang w:val="en-CA"/>
+        </w:rPr>
+        <w:lastRenderedPageBreak/>
+        <w:t>April 20, 2018</w:t>
+      </w:r>
+    </w:p>
+    <w:p>
+      <w:pPr>
+        <w:rPr>
+          <w:rFonts w:hAnsiTheme="minorHAnsi" w:cstheme="minorHAnsi"/>
+          <w:color w:val="000000"/>
+          <w:shd w:val="clear" w:color="auto" w:fill="FFFFFF"/>
+          <w:lang w:val="en-CA"/>
+        </w:rPr>
+      </w:pPr>
+      <w:r>
+        <w:rPr>
+          <w:rFonts w:hAnsiTheme="minorHAnsi" w:cstheme="minorHAnsi"/>
+          <w:color w:val="000000"/>
+          <w:shd w:val="clear" w:color="auto" w:fill="FFFFFF"/>
+          <w:lang w:val="en-CA"/>
+        </w:rPr>
+        <w:t xml:space="preserve">Created the </w:t>
+      </w:r>
+      <w:proofErr w:type="spellStart"/>
+      <w:r>
+        <w:rPr>
+          <w:rFonts w:hAnsiTheme="minorHAnsi" w:cstheme="minorHAnsi"/>
+          <w:color w:val="000000"/>
+          <w:shd w:val="clear" w:color="auto" w:fill="FFFFFF"/>
+          <w:lang w:val="en-CA"/>
+        </w:rPr>
+        <w:t>mysql</w:t>
+      </w:r>
+      <w:proofErr w:type="spellEnd"/>
+      <w:r>
+        <w:rPr>
+          <w:rFonts w:hAnsiTheme="minorHAnsi" w:cstheme="minorHAnsi"/>
+          <w:color w:val="000000"/>
+          <w:shd w:val="clear" w:color="auto" w:fill="FFFFFF"/>
+          <w:lang w:val="en-CA"/>
+        </w:rPr>
+        <w:t xml:space="preserve"> database for my game, as well as created the </w:t>
+      </w:r>
+      <w:proofErr w:type="spellStart"/>
+      <w:r>
+        <w:rPr>
+          <w:rFonts w:hAnsiTheme="minorHAnsi" w:cstheme="minorHAnsi"/>
+          <w:color w:val="000000"/>
+          <w:shd w:val="clear" w:color="auto" w:fill="FFFFFF"/>
+          <w:lang w:val="en-CA"/>
+        </w:rPr>
+        <w:t>c#</w:t>
+      </w:r>
+      <w:proofErr w:type="spellEnd"/>
+      <w:r>
+        <w:rPr>
+          <w:rFonts w:hAnsiTheme="minorHAnsi" w:cstheme="minorHAnsi"/>
+          <w:color w:val="000000"/>
+          <w:shd w:val="clear" w:color="auto" w:fill="FFFFFF"/>
+          <w:lang w:val="en-CA"/>
+        </w:rPr>
+        <w:t xml:space="preserve"> scripts needed in unity. Made a test to post a ‘dummy score’ and it worked. Still </w:t>
+      </w:r>
+      <w:proofErr w:type="gramStart"/>
+      <w:r>
+        <w:rPr>
+          <w:rFonts w:hAnsiTheme="minorHAnsi" w:cstheme="minorHAnsi"/>
+          <w:color w:val="000000"/>
+          <w:shd w:val="clear" w:color="auto" w:fill="FFFFFF"/>
+          <w:lang w:val="en-CA"/>
+        </w:rPr>
+        <w:t>have to</w:t>
+      </w:r>
+      <w:proofErr w:type="gramEnd"/>
+      <w:r>
+        <w:rPr>
+          <w:rFonts w:hAnsiTheme="minorHAnsi" w:cstheme="minorHAnsi"/>
+          <w:color w:val="000000"/>
+          <w:shd w:val="clear" w:color="auto" w:fill="FFFFFF"/>
+          <w:lang w:val="en-CA"/>
+        </w:rPr>
+        <w:t xml:space="preserve"> do some implementation. Will make it that when a player get a correct math question he/she will get 100 points in normal, 150 points in hard and 200 points in expert, yet will lose 50 points for all wrong answers</w:t>
+      </w:r>
       <w:bookmarkStart w:id="0" w:name="_GoBack"/>
       <w:bookmarkEnd w:id="0"/>
+    </w:p>
+    <w:p>
+      <w:pPr>
+        <w:rPr>
+          <w:lang w:val="en-CA"/>
+        </w:rPr>
+      </w:pPr>
     </w:p>
     <w:sectPr>
       <w:pgSz w:w="12240" w:h="15840"/>

</xml_diff>

<commit_message>
online score postinmg completed. Players can now post their score if they finish the game when the timer runs out, the score can be accessed in the game or by going to .http://www.antonioq.com/math-takedown/
</commit_message>
<xml_diff>
--- a/COOPproject/Weekly Blog Antonio Quesnel.docx
+++ b/COOPproject/Weekly Blog Antonio Quesnel.docx
@@ -554,28 +554,121 @@
         </w:rPr>
         <w:t xml:space="preserve"> scripts needed in unity. Made a test to post a ‘dummy score’ and it worked. Still </w:t>
       </w:r>
-      <w:proofErr w:type="gramStart"/>
-      <w:r>
-        <w:rPr>
-          <w:rFonts w:hAnsiTheme="minorHAnsi" w:cstheme="minorHAnsi"/>
-          <w:color w:val="000000"/>
-          <w:shd w:val="clear" w:color="auto" w:fill="FFFFFF"/>
-          <w:lang w:val="en-CA"/>
-        </w:rPr>
-        <w:t>have to</w:t>
-      </w:r>
-      <w:proofErr w:type="gramEnd"/>
-      <w:r>
-        <w:rPr>
-          <w:rFonts w:hAnsiTheme="minorHAnsi" w:cstheme="minorHAnsi"/>
-          <w:color w:val="000000"/>
-          <w:shd w:val="clear" w:color="auto" w:fill="FFFFFF"/>
-          <w:lang w:val="en-CA"/>
-        </w:rPr>
-        <w:t xml:space="preserve"> do some implementation. Will make it that when a player get a correct math question he/she will get 100 points in normal, 150 points in hard and 200 points in expert, yet will lose 50 points for all wrong answers</w:t>
+      <w:r>
+        <w:rPr>
+          <w:rFonts w:hAnsiTheme="minorHAnsi" w:cstheme="minorHAnsi"/>
+          <w:color w:val="000000"/>
+          <w:shd w:val="clear" w:color="auto" w:fill="FFFFFF"/>
+          <w:lang w:val="en-CA"/>
+        </w:rPr>
+        <w:t>must</w:t>
+      </w:r>
+      <w:r>
+        <w:rPr>
+          <w:rFonts w:hAnsiTheme="minorHAnsi" w:cstheme="minorHAnsi"/>
+          <w:color w:val="000000"/>
+          <w:shd w:val="clear" w:color="auto" w:fill="FFFFFF"/>
+          <w:lang w:val="en-CA"/>
+        </w:rPr>
+        <w:t xml:space="preserve"> do some implementation. Will make it that when a player </w:t>
+      </w:r>
+      <w:r>
+        <w:rPr>
+          <w:rFonts w:hAnsiTheme="minorHAnsi" w:cstheme="minorHAnsi"/>
+          <w:color w:val="000000"/>
+          <w:shd w:val="clear" w:color="auto" w:fill="FFFFFF"/>
+          <w:lang w:val="en-CA"/>
+        </w:rPr>
+        <w:t>gets</w:t>
       </w:r>
       <w:bookmarkStart w:id="0" w:name="_GoBack"/>
       <w:bookmarkEnd w:id="0"/>
+      <w:r>
+        <w:rPr>
+          <w:rFonts w:hAnsiTheme="minorHAnsi" w:cstheme="minorHAnsi"/>
+          <w:color w:val="000000"/>
+          <w:shd w:val="clear" w:color="auto" w:fill="FFFFFF"/>
+          <w:lang w:val="en-CA"/>
+        </w:rPr>
+        <w:t xml:space="preserve"> a correct math question he/she will get 100 points in normal, 150 points in hard and 200 points in expert, yet will lose 50 points for all wrong answers</w:t>
+      </w:r>
+      <w:r>
+        <w:rPr>
+          <w:rFonts w:hAnsiTheme="minorHAnsi" w:cstheme="minorHAnsi"/>
+          <w:color w:val="000000"/>
+          <w:shd w:val="clear" w:color="auto" w:fill="FFFFFF"/>
+          <w:lang w:val="en-CA"/>
+        </w:rPr>
+        <w:t>.</w:t>
+      </w:r>
+    </w:p>
+    <w:p>
+      <w:pPr>
+        <w:rPr>
+          <w:rFonts w:hAnsiTheme="minorHAnsi" w:cstheme="minorHAnsi"/>
+          <w:color w:val="000000"/>
+          <w:shd w:val="clear" w:color="auto" w:fill="FFFFFF"/>
+          <w:lang w:val="en-CA"/>
+        </w:rPr>
+      </w:pPr>
+      <w:r>
+        <w:rPr>
+          <w:rFonts w:hAnsiTheme="minorHAnsi" w:cstheme="minorHAnsi"/>
+          <w:color w:val="000000"/>
+          <w:shd w:val="clear" w:color="auto" w:fill="FFFFFF"/>
+          <w:lang w:val="en-CA"/>
+        </w:rPr>
+        <w:t xml:space="preserve">The script, </w:t>
+      </w:r>
+      <w:proofErr w:type="spellStart"/>
+      <w:r>
+        <w:rPr>
+          <w:rFonts w:hAnsiTheme="minorHAnsi" w:cstheme="minorHAnsi"/>
+          <w:color w:val="000000"/>
+          <w:shd w:val="clear" w:color="auto" w:fill="FFFFFF"/>
+          <w:lang w:val="en-CA"/>
+        </w:rPr>
+        <w:t>php</w:t>
+      </w:r>
+      <w:proofErr w:type="spellEnd"/>
+      <w:r>
+        <w:rPr>
+          <w:rFonts w:hAnsiTheme="minorHAnsi" w:cstheme="minorHAnsi"/>
+          <w:color w:val="000000"/>
+          <w:shd w:val="clear" w:color="auto" w:fill="FFFFFF"/>
+          <w:lang w:val="en-CA"/>
+        </w:rPr>
+        <w:t xml:space="preserve"> and </w:t>
+      </w:r>
+      <w:proofErr w:type="spellStart"/>
+      <w:r>
+        <w:rPr>
+          <w:rFonts w:hAnsiTheme="minorHAnsi" w:cstheme="minorHAnsi"/>
+          <w:color w:val="000000"/>
+          <w:shd w:val="clear" w:color="auto" w:fill="FFFFFF"/>
+          <w:lang w:val="en-CA"/>
+        </w:rPr>
+        <w:t>mysql</w:t>
+      </w:r>
+      <w:proofErr w:type="spellEnd"/>
+      <w:r>
+        <w:rPr>
+          <w:rFonts w:hAnsiTheme="minorHAnsi" w:cstheme="minorHAnsi"/>
+          <w:color w:val="000000"/>
+          <w:shd w:val="clear" w:color="auto" w:fill="FFFFFF"/>
+          <w:lang w:val="en-CA"/>
+        </w:rPr>
+        <w:t xml:space="preserve"> database are all fully functional. Players can now post their high </w:t>
+      </w:r>
+      <w:r>
+        <w:rPr>
+          <w:rFonts w:hAnsiTheme="minorHAnsi" w:cstheme="minorHAnsi"/>
+          <w:color w:val="000000"/>
+          <w:shd w:val="clear" w:color="auto" w:fill="FFFFFF"/>
+          <w:lang w:val="en-CA"/>
+        </w:rPr>
+        <w:t>score to the online database.</w:t>
+      </w:r>
     </w:p>
     <w:p>
       <w:pPr>

</xml_diff>

<commit_message>
-downloaded a new landscape prefab from the unity store to complete the last level. -created a prefab and script for a trigger at the bottomof the levell that if player falls will bring to game over scene
</commit_message>
<xml_diff>
--- a/COOPproject/Weekly Blog Antonio Quesnel.docx
+++ b/COOPproject/Weekly Blog Antonio Quesnel.docx
@@ -581,94 +581,378 @@
         </w:rPr>
         <w:t>gets</w:t>
       </w:r>
+      <w:r>
+        <w:rPr>
+          <w:rFonts w:hAnsiTheme="minorHAnsi" w:cstheme="minorHAnsi"/>
+          <w:color w:val="000000"/>
+          <w:shd w:val="clear" w:color="auto" w:fill="FFFFFF"/>
+          <w:lang w:val="en-CA"/>
+        </w:rPr>
+        <w:t xml:space="preserve"> a correct math question he/she will get 100 points in normal, 150 points in hard and 200 points in expert, yet will lose 50 points for all wrong answers</w:t>
+      </w:r>
+      <w:r>
+        <w:rPr>
+          <w:rFonts w:hAnsiTheme="minorHAnsi" w:cstheme="minorHAnsi"/>
+          <w:color w:val="000000"/>
+          <w:shd w:val="clear" w:color="auto" w:fill="FFFFFF"/>
+          <w:lang w:val="en-CA"/>
+        </w:rPr>
+        <w:t>.</w:t>
+      </w:r>
+    </w:p>
+    <w:p>
+      <w:pPr>
+        <w:rPr>
+          <w:rFonts w:hAnsiTheme="minorHAnsi" w:cstheme="minorHAnsi"/>
+          <w:color w:val="000000"/>
+          <w:shd w:val="clear" w:color="auto" w:fill="FFFFFF"/>
+          <w:lang w:val="en-CA"/>
+        </w:rPr>
+      </w:pPr>
+      <w:r>
+        <w:rPr>
+          <w:rFonts w:hAnsiTheme="minorHAnsi" w:cstheme="minorHAnsi"/>
+          <w:color w:val="000000"/>
+          <w:shd w:val="clear" w:color="auto" w:fill="FFFFFF"/>
+          <w:lang w:val="en-CA"/>
+        </w:rPr>
+        <w:t xml:space="preserve">The script, </w:t>
+      </w:r>
+      <w:proofErr w:type="spellStart"/>
+      <w:r>
+        <w:rPr>
+          <w:rFonts w:hAnsiTheme="minorHAnsi" w:cstheme="minorHAnsi"/>
+          <w:color w:val="000000"/>
+          <w:shd w:val="clear" w:color="auto" w:fill="FFFFFF"/>
+          <w:lang w:val="en-CA"/>
+        </w:rPr>
+        <w:t>php</w:t>
+      </w:r>
+      <w:proofErr w:type="spellEnd"/>
+      <w:r>
+        <w:rPr>
+          <w:rFonts w:hAnsiTheme="minorHAnsi" w:cstheme="minorHAnsi"/>
+          <w:color w:val="000000"/>
+          <w:shd w:val="clear" w:color="auto" w:fill="FFFFFF"/>
+          <w:lang w:val="en-CA"/>
+        </w:rPr>
+        <w:t xml:space="preserve"> and </w:t>
+      </w:r>
+      <w:proofErr w:type="spellStart"/>
+      <w:r>
+        <w:rPr>
+          <w:rFonts w:hAnsiTheme="minorHAnsi" w:cstheme="minorHAnsi"/>
+          <w:color w:val="000000"/>
+          <w:shd w:val="clear" w:color="auto" w:fill="FFFFFF"/>
+          <w:lang w:val="en-CA"/>
+        </w:rPr>
+        <w:t>mysql</w:t>
+      </w:r>
+      <w:proofErr w:type="spellEnd"/>
+      <w:r>
+        <w:rPr>
+          <w:rFonts w:hAnsiTheme="minorHAnsi" w:cstheme="minorHAnsi"/>
+          <w:color w:val="000000"/>
+          <w:shd w:val="clear" w:color="auto" w:fill="FFFFFF"/>
+          <w:lang w:val="en-CA"/>
+        </w:rPr>
+        <w:t xml:space="preserve"> database are all fully functional. Players can now post their high </w:t>
+      </w:r>
+      <w:r>
+        <w:rPr>
+          <w:rFonts w:hAnsiTheme="minorHAnsi" w:cstheme="minorHAnsi"/>
+          <w:color w:val="000000"/>
+          <w:shd w:val="clear" w:color="auto" w:fill="FFFFFF"/>
+          <w:lang w:val="en-CA"/>
+        </w:rPr>
+        <w:t>score to the online database.</w:t>
+      </w:r>
+    </w:p>
+    <w:p>
+      <w:pPr>
+        <w:rPr>
+          <w:rFonts w:hAnsiTheme="minorHAnsi" w:cstheme="minorHAnsi"/>
+          <w:color w:val="000000"/>
+          <w:shd w:val="clear" w:color="auto" w:fill="FFFFFF"/>
+          <w:lang w:val="en-CA"/>
+        </w:rPr>
+      </w:pPr>
+      <w:r>
+        <w:rPr>
+          <w:rFonts w:hAnsiTheme="minorHAnsi" w:cstheme="minorHAnsi"/>
+          <w:color w:val="000000"/>
+          <w:shd w:val="clear" w:color="auto" w:fill="FFFFFF"/>
+          <w:lang w:val="en-CA"/>
+        </w:rPr>
+        <w:t>April 23, 2018</w:t>
+      </w:r>
+    </w:p>
+    <w:p>
+      <w:pPr>
+        <w:rPr>
+          <w:rFonts w:hAnsiTheme="minorHAnsi" w:cstheme="minorHAnsi"/>
+          <w:color w:val="000000"/>
+          <w:shd w:val="clear" w:color="auto" w:fill="FFFFFF"/>
+          <w:lang w:val="en-CA"/>
+        </w:rPr>
+      </w:pPr>
+      <w:r>
+        <w:rPr>
+          <w:rFonts w:hAnsiTheme="minorHAnsi" w:cstheme="minorHAnsi"/>
+          <w:color w:val="000000"/>
+          <w:shd w:val="clear" w:color="auto" w:fill="FFFFFF"/>
+          <w:lang w:val="en-CA"/>
+        </w:rPr>
+        <w:t xml:space="preserve">The players can now access the top 5 scores in the game itself by clicking on &lt;&lt;high score&gt;&gt; button. As well the top 50 scores are accessible by visiting </w:t>
+      </w:r>
+      <w:hyperlink r:id="rId8" w:history="1">
+        <w:r>
+          <w:rPr>
+            <w:rStyle w:val="Hyperlink"/>
+            <w:rFonts w:hAnsiTheme="minorHAnsi" w:cstheme="minorHAnsi"/>
+            <w:shd w:val="clear" w:color="auto" w:fill="FFFFFF"/>
+            <w:lang w:val="en-CA"/>
+          </w:rPr>
+          <w:t>http://www.antonioq.com/math-takedown/</w:t>
+        </w:r>
+      </w:hyperlink>
+      <w:r>
+        <w:rPr>
+          <w:rFonts w:hAnsiTheme="minorHAnsi" w:cstheme="minorHAnsi"/>
+          <w:color w:val="000000"/>
+          <w:shd w:val="clear" w:color="auto" w:fill="FFFFFF"/>
+          <w:lang w:val="en-CA"/>
+        </w:rPr>
+        <w:t xml:space="preserve">. This data is access using a </w:t>
+      </w:r>
+      <w:proofErr w:type="spellStart"/>
+      <w:r>
+        <w:rPr>
+          <w:rFonts w:hAnsiTheme="minorHAnsi" w:cstheme="minorHAnsi"/>
+          <w:color w:val="000000"/>
+          <w:shd w:val="clear" w:color="auto" w:fill="FFFFFF"/>
+          <w:lang w:val="en-CA"/>
+        </w:rPr>
+        <w:t>php</w:t>
+      </w:r>
+      <w:proofErr w:type="spellEnd"/>
+      <w:r>
+        <w:rPr>
+          <w:rFonts w:hAnsiTheme="minorHAnsi" w:cstheme="minorHAnsi"/>
+          <w:color w:val="000000"/>
+          <w:shd w:val="clear" w:color="auto" w:fill="FFFFFF"/>
+          <w:lang w:val="en-CA"/>
+        </w:rPr>
+        <w:t xml:space="preserve"> script on the server.</w:t>
+      </w:r>
+    </w:p>
+    <w:p>
+      <w:pPr>
+        <w:rPr>
+          <w:rFonts w:hAnsiTheme="minorHAnsi" w:cstheme="minorHAnsi"/>
+          <w:color w:val="000000"/>
+          <w:shd w:val="clear" w:color="auto" w:fill="FFFFFF"/>
+          <w:lang w:val="en-CA"/>
+        </w:rPr>
+      </w:pPr>
+      <w:r>
+        <w:rPr>
+          <w:rFonts w:hAnsiTheme="minorHAnsi" w:cstheme="minorHAnsi"/>
+          <w:color w:val="000000"/>
+          <w:shd w:val="clear" w:color="auto" w:fill="FFFFFF"/>
+          <w:lang w:val="en-CA"/>
+        </w:rPr>
+        <w:t>April 24, 2018</w:t>
+      </w:r>
+    </w:p>
+    <w:p>
+      <w:pPr>
+        <w:rPr>
+          <w:rFonts w:hAnsiTheme="minorHAnsi" w:cstheme="minorHAnsi"/>
+          <w:color w:val="000000"/>
+          <w:shd w:val="clear" w:color="auto" w:fill="FFFFFF"/>
+          <w:lang w:val="en-CA"/>
+        </w:rPr>
+      </w:pPr>
+      <w:r>
+        <w:rPr>
+          <w:rFonts w:hAnsiTheme="minorHAnsi" w:cstheme="minorHAnsi"/>
+          <w:color w:val="000000"/>
+          <w:shd w:val="clear" w:color="auto" w:fill="FFFFFF"/>
+          <w:lang w:val="en-CA"/>
+        </w:rPr>
+        <w:t xml:space="preserve">I had to update the </w:t>
+      </w:r>
+      <w:proofErr w:type="spellStart"/>
+      <w:r>
+        <w:rPr>
+          <w:rFonts w:hAnsiTheme="minorHAnsi" w:cstheme="minorHAnsi"/>
+          <w:color w:val="000000"/>
+          <w:shd w:val="clear" w:color="auto" w:fill="FFFFFF"/>
+          <w:lang w:val="en-CA"/>
+        </w:rPr>
+        <w:t>MainMenuMusicPlayer.cs</w:t>
+      </w:r>
+      <w:proofErr w:type="spellEnd"/>
+      <w:r>
+        <w:rPr>
+          <w:rFonts w:hAnsiTheme="minorHAnsi" w:cstheme="minorHAnsi"/>
+          <w:color w:val="000000"/>
+          <w:shd w:val="clear" w:color="auto" w:fill="FFFFFF"/>
+          <w:lang w:val="en-CA"/>
+        </w:rPr>
+        <w:t xml:space="preserve"> since when you would clicked on the &lt;credits&gt; or &lt;high score&gt; button a new </w:t>
+      </w:r>
+      <w:proofErr w:type="spellStart"/>
+      <w:r>
+        <w:rPr>
+          <w:rFonts w:hAnsiTheme="minorHAnsi" w:cstheme="minorHAnsi"/>
+          <w:color w:val="000000"/>
+          <w:shd w:val="clear" w:color="auto" w:fill="FFFFFF"/>
+          <w:lang w:val="en-CA"/>
+        </w:rPr>
+        <w:t>MusciPlayer</w:t>
+      </w:r>
+      <w:proofErr w:type="spellEnd"/>
+      <w:r>
+        <w:rPr>
+          <w:rFonts w:hAnsiTheme="minorHAnsi" w:cstheme="minorHAnsi"/>
+          <w:color w:val="000000"/>
+          <w:shd w:val="clear" w:color="auto" w:fill="FFFFFF"/>
+          <w:lang w:val="en-CA"/>
+        </w:rPr>
+        <w:t xml:space="preserve"> Object would be created when you would return to the title scene and thus would play 2 background music, and if you went back to those two option and went back to the main menu would be 3, then 4 </w:t>
+      </w:r>
+      <w:proofErr w:type="spellStart"/>
+      <w:r>
+        <w:rPr>
+          <w:rFonts w:hAnsiTheme="minorHAnsi" w:cstheme="minorHAnsi"/>
+          <w:color w:val="000000"/>
+          <w:shd w:val="clear" w:color="auto" w:fill="FFFFFF"/>
+          <w:lang w:val="en-CA"/>
+        </w:rPr>
+        <w:t>etc</w:t>
+      </w:r>
+      <w:proofErr w:type="spellEnd"/>
+      <w:r>
+        <w:rPr>
+          <w:rFonts w:hAnsiTheme="minorHAnsi" w:cstheme="minorHAnsi"/>
+          <w:color w:val="000000"/>
+          <w:shd w:val="clear" w:color="auto" w:fill="FFFFFF"/>
+          <w:lang w:val="en-CA"/>
+        </w:rPr>
+        <w:t xml:space="preserve">… I updated the awake function in the </w:t>
+      </w:r>
+      <w:proofErr w:type="spellStart"/>
+      <w:r>
+        <w:rPr>
+          <w:rFonts w:hAnsiTheme="minorHAnsi" w:cstheme="minorHAnsi"/>
+          <w:color w:val="000000"/>
+          <w:shd w:val="clear" w:color="auto" w:fill="FFFFFF"/>
+          <w:lang w:val="en-CA"/>
+        </w:rPr>
+        <w:t>MainMenuMusicPlayer</w:t>
+      </w:r>
+      <w:proofErr w:type="spellEnd"/>
+      <w:r>
+        <w:rPr>
+          <w:rFonts w:hAnsiTheme="minorHAnsi" w:cstheme="minorHAnsi"/>
+          <w:color w:val="000000"/>
+          <w:shd w:val="clear" w:color="auto" w:fill="FFFFFF"/>
+          <w:lang w:val="en-CA"/>
+        </w:rPr>
+        <w:t xml:space="preserve"> to detect if there is a new </w:t>
+      </w:r>
+      <w:proofErr w:type="spellStart"/>
+      <w:r>
+        <w:rPr>
+          <w:rFonts w:hAnsiTheme="minorHAnsi" w:cstheme="minorHAnsi"/>
+          <w:color w:val="000000"/>
+          <w:shd w:val="clear" w:color="auto" w:fill="FFFFFF"/>
+          <w:lang w:val="en-CA"/>
+        </w:rPr>
+        <w:t>MusicPlayer</w:t>
+      </w:r>
+      <w:proofErr w:type="spellEnd"/>
+      <w:r>
+        <w:rPr>
+          <w:rFonts w:hAnsiTheme="minorHAnsi" w:cstheme="minorHAnsi"/>
+          <w:color w:val="000000"/>
+          <w:shd w:val="clear" w:color="auto" w:fill="FFFFFF"/>
+          <w:lang w:val="en-CA"/>
+        </w:rPr>
+        <w:t xml:space="preserve"> object to destroy it.</w:t>
+      </w:r>
+    </w:p>
+    <w:p>
+      <w:pPr>
+        <w:rPr>
+          <w:rFonts w:hAnsiTheme="minorHAnsi" w:cstheme="minorHAnsi"/>
+          <w:color w:val="000000"/>
+          <w:shd w:val="clear" w:color="auto" w:fill="FFFFFF"/>
+          <w:lang w:val="en-CA"/>
+        </w:rPr>
+      </w:pPr>
+      <w:r>
+        <w:rPr>
+          <w:rFonts w:hAnsiTheme="minorHAnsi" w:cstheme="minorHAnsi"/>
+          <w:color w:val="000000"/>
+          <w:shd w:val="clear" w:color="auto" w:fill="FFFFFF"/>
+          <w:lang w:val="en-CA"/>
+        </w:rPr>
+        <w:t xml:space="preserve">The </w:t>
+      </w:r>
+      <w:proofErr w:type="spellStart"/>
+      <w:r>
+        <w:rPr>
+          <w:rFonts w:hAnsiTheme="minorHAnsi" w:cstheme="minorHAnsi"/>
+          <w:color w:val="000000"/>
+          <w:shd w:val="clear" w:color="auto" w:fill="FFFFFF"/>
+          <w:lang w:val="en-CA"/>
+        </w:rPr>
+        <w:t>php</w:t>
+      </w:r>
+      <w:proofErr w:type="spellEnd"/>
+      <w:r>
+        <w:rPr>
+          <w:rFonts w:hAnsiTheme="minorHAnsi" w:cstheme="minorHAnsi"/>
+          <w:color w:val="000000"/>
+          <w:shd w:val="clear" w:color="auto" w:fill="FFFFFF"/>
+          <w:lang w:val="en-CA"/>
+        </w:rPr>
+        <w:t xml:space="preserve"> scripts are located at </w:t>
+      </w:r>
+      <w:hyperlink r:id="rId9" w:history="1">
+        <w:r>
+          <w:rPr>
+            <w:rStyle w:val="Hyperlink"/>
+            <w:rFonts w:hAnsiTheme="minorHAnsi" w:cstheme="minorHAnsi"/>
+            <w:shd w:val="clear" w:color="auto" w:fill="FFFFFF"/>
+            <w:lang w:val="en-CA"/>
+          </w:rPr>
+          <w:t>http://www.antonioq.com/mathtakedown/</w:t>
+        </w:r>
+      </w:hyperlink>
+      <w:r>
+        <w:rPr>
+          <w:rFonts w:hAnsiTheme="minorHAnsi" w:cstheme="minorHAnsi"/>
+          <w:color w:val="000000"/>
+          <w:shd w:val="clear" w:color="auto" w:fill="FFFFFF"/>
+          <w:lang w:val="en-CA"/>
+        </w:rPr>
+        <w:t xml:space="preserve"> .To increase </w:t>
+      </w:r>
+      <w:r>
+        <w:rPr>
+          <w:rFonts w:hAnsiTheme="minorHAnsi" w:cstheme="minorHAnsi"/>
+          <w:color w:val="000000"/>
+          <w:shd w:val="clear" w:color="auto" w:fill="FFFFFF"/>
+          <w:lang w:val="en-CA"/>
+        </w:rPr>
+        <w:t>security so that people can not see the files in the directory using a web browser I have created a simple index page in that folder so that the users cannot see the files directly.</w:t>
+      </w:r>
       <w:bookmarkStart w:id="0" w:name="_GoBack"/>
       <w:bookmarkEnd w:id="0"/>
-      <w:r>
-        <w:rPr>
-          <w:rFonts w:hAnsiTheme="minorHAnsi" w:cstheme="minorHAnsi"/>
-          <w:color w:val="000000"/>
-          <w:shd w:val="clear" w:color="auto" w:fill="FFFFFF"/>
-          <w:lang w:val="en-CA"/>
-        </w:rPr>
-        <w:t xml:space="preserve"> a correct math question he/she will get 100 points in normal, 150 points in hard and 200 points in expert, yet will lose 50 points for all wrong answers</w:t>
-      </w:r>
-      <w:r>
-        <w:rPr>
-          <w:rFonts w:hAnsiTheme="minorHAnsi" w:cstheme="minorHAnsi"/>
-          <w:color w:val="000000"/>
-          <w:shd w:val="clear" w:color="auto" w:fill="FFFFFF"/>
-          <w:lang w:val="en-CA"/>
-        </w:rPr>
-        <w:t>.</w:t>
-      </w:r>
-    </w:p>
-    <w:p>
-      <w:pPr>
-        <w:rPr>
-          <w:rFonts w:hAnsiTheme="minorHAnsi" w:cstheme="minorHAnsi"/>
-          <w:color w:val="000000"/>
-          <w:shd w:val="clear" w:color="auto" w:fill="FFFFFF"/>
-          <w:lang w:val="en-CA"/>
-        </w:rPr>
-      </w:pPr>
-      <w:r>
-        <w:rPr>
-          <w:rFonts w:hAnsiTheme="minorHAnsi" w:cstheme="minorHAnsi"/>
-          <w:color w:val="000000"/>
-          <w:shd w:val="clear" w:color="auto" w:fill="FFFFFF"/>
-          <w:lang w:val="en-CA"/>
-        </w:rPr>
-        <w:t xml:space="preserve">The script, </w:t>
-      </w:r>
-      <w:proofErr w:type="spellStart"/>
-      <w:r>
-        <w:rPr>
-          <w:rFonts w:hAnsiTheme="minorHAnsi" w:cstheme="minorHAnsi"/>
-          <w:color w:val="000000"/>
-          <w:shd w:val="clear" w:color="auto" w:fill="FFFFFF"/>
-          <w:lang w:val="en-CA"/>
-        </w:rPr>
-        <w:t>php</w:t>
-      </w:r>
-      <w:proofErr w:type="spellEnd"/>
-      <w:r>
-        <w:rPr>
-          <w:rFonts w:hAnsiTheme="minorHAnsi" w:cstheme="minorHAnsi"/>
-          <w:color w:val="000000"/>
-          <w:shd w:val="clear" w:color="auto" w:fill="FFFFFF"/>
-          <w:lang w:val="en-CA"/>
-        </w:rPr>
-        <w:t xml:space="preserve"> and </w:t>
-      </w:r>
-      <w:proofErr w:type="spellStart"/>
-      <w:r>
-        <w:rPr>
-          <w:rFonts w:hAnsiTheme="minorHAnsi" w:cstheme="minorHAnsi"/>
-          <w:color w:val="000000"/>
-          <w:shd w:val="clear" w:color="auto" w:fill="FFFFFF"/>
-          <w:lang w:val="en-CA"/>
-        </w:rPr>
-        <w:t>mysql</w:t>
-      </w:r>
-      <w:proofErr w:type="spellEnd"/>
-      <w:r>
-        <w:rPr>
-          <w:rFonts w:hAnsiTheme="minorHAnsi" w:cstheme="minorHAnsi"/>
-          <w:color w:val="000000"/>
-          <w:shd w:val="clear" w:color="auto" w:fill="FFFFFF"/>
-          <w:lang w:val="en-CA"/>
-        </w:rPr>
-        <w:t xml:space="preserve"> database are all fully functional. Players can now post their high </w:t>
-      </w:r>
-      <w:r>
-        <w:rPr>
-          <w:rFonts w:hAnsiTheme="minorHAnsi" w:cstheme="minorHAnsi"/>
-          <w:color w:val="000000"/>
-          <w:shd w:val="clear" w:color="auto" w:fill="FFFFFF"/>
-          <w:lang w:val="en-CA"/>
-        </w:rPr>
-        <w:t>score to the online database.</w:t>
-      </w:r>
     </w:p>
     <w:p>
       <w:pPr>

</xml_diff>